<commit_message>
Made changes as per review
</commit_message>
<xml_diff>
--- a/results.docx
+++ b/results.docx
@@ -373,6 +373,106 @@
         <w:rPr>
           <w:rtl w:val="0"/>
         </w:rPr>
+      </w:r>
+    </w:p>
+    <w:p>
+      <w:pPr>
+        <w:contextualSpacing w:val="0"/>
+      </w:pPr>
+      <w:r>
+        <w:rPr>
+          <w:rtl w:val="0"/>
+        </w:rPr>
+        <w:t xml:space="preserve">In this case, we collect two independent samples to find which case performs better. Hence, we use 2-sample test. </w:t>
+      </w:r>
+    </w:p>
+    <w:p>
+      <w:pPr>
+        <w:contextualSpacing w:val="0"/>
+      </w:pPr>
+      <w:r>
+        <w:rPr>
+          <w:rtl w:val="0"/>
+        </w:rPr>
+      </w:r>
+    </w:p>
+    <w:p>
+      <w:pPr>
+        <w:contextualSpacing w:val="0"/>
+      </w:pPr>
+      <w:r>
+        <w:rPr>
+          <w:rtl w:val="0"/>
+        </w:rPr>
+        <w:t xml:space="preserve">We use t-test to perform our calculations. This test was selected because of following reasons:</w:t>
+      </w:r>
+    </w:p>
+    <w:p>
+      <w:pPr>
+        <w:numPr>
+          <w:ilvl w:val="0"/>
+          <w:numId w:val="1"/>
+        </w:numPr>
+        <w:ind w:left="720" w:hanging="360"/>
+        <w:contextualSpacing w:val="1"/>
+        <w:rPr>
+          <w:u w:val="none"/>
+        </w:rPr>
+      </w:pPr>
+      <w:r>
+        <w:rPr>
+          <w:rtl w:val="0"/>
+        </w:rPr>
+        <w:t xml:space="preserve">The number of samples is less</w:t>
+      </w:r>
+    </w:p>
+    <w:p>
+      <w:pPr>
+        <w:numPr>
+          <w:ilvl w:val="0"/>
+          <w:numId w:val="1"/>
+        </w:numPr>
+        <w:ind w:left="720" w:hanging="360"/>
+        <w:contextualSpacing w:val="1"/>
+        <w:rPr>
+          <w:u w:val="none"/>
+        </w:rPr>
+      </w:pPr>
+      <w:r>
+        <w:rPr>
+          <w:rtl w:val="0"/>
+        </w:rPr>
+        <w:t xml:space="preserve">The distribution of samples follow T-distribution and do not follow a normal distribution.</w:t>
+      </w:r>
+    </w:p>
+    <w:p>
+      <w:pPr>
+        <w:numPr>
+          <w:ilvl w:val="0"/>
+          <w:numId w:val="1"/>
+        </w:numPr>
+        <w:ind w:left="720" w:hanging="360"/>
+        <w:contextualSpacing w:val="1"/>
+        <w:rPr>
+          <w:u w:val="none"/>
+        </w:rPr>
+      </w:pPr>
+      <w:r>
+        <w:rPr>
+          <w:rtl w:val="0"/>
+        </w:rPr>
+        <w:t xml:space="preserve">We do not know the standard deviation of the entire population.</w:t>
+      </w:r>
+    </w:p>
+    <w:p>
+      <w:pPr>
+        <w:contextualSpacing w:val="0"/>
+      </w:pPr>
+      <w:r>
+        <w:rPr>
+          <w:rtl w:val="0"/>
+        </w:rPr>
+        <w:t xml:space="preserve">Hence, I feel, t-test would perform better in this case.</w:t>
       </w:r>
     </w:p>
     <w:p>
@@ -538,7 +638,7 @@
         <w:rPr>
           <w:rtl w:val="0"/>
         </w:rPr>
-        <w:t xml:space="preserve">) = 3.484</w:t>
+        <w:t xml:space="preserve">) = 3.559</w:t>
       </w:r>
     </w:p>
     <w:p>
@@ -570,7 +670,7 @@
         <w:rPr>
           <w:rtl w:val="0"/>
         </w:rPr>
-        <w:t xml:space="preserve">) = 4.696</w:t>
+        <w:t xml:space="preserve">) = 4.797</w:t>
       </w:r>
     </w:p>
     <w:p>
@@ -940,7 +1040,7 @@
         <w:rPr>
           <w:rtl w:val="0"/>
         </w:rPr>
-        <w:t xml:space="preserve"> = 3.484</w:t>
+        <w:t xml:space="preserve"> = 3.559</w:t>
       </w:r>
     </w:p>
     <w:p>
@@ -966,7 +1066,7 @@
         <w:rPr>
           <w:rtl w:val="0"/>
         </w:rPr>
-        <w:t xml:space="preserve"> = 4.696</w:t>
+        <w:t xml:space="preserve"> = 4.797</w:t>
       </w:r>
     </w:p>
     <w:p>
@@ -1046,28 +1146,142 @@
         <w:rPr>
           <w:rtl w:val="0"/>
         </w:rPr>
-        <w:t xml:space="preserve">Standard Error (SE) = 1.194</w:t>
-      </w:r>
-    </w:p>
-    <w:p>
-      <w:pPr>
-        <w:contextualSpacing w:val="0"/>
-      </w:pPr>
-      <w:r>
-        <w:rPr>
-          <w:rtl w:val="0"/>
-        </w:rPr>
-      </w:r>
-    </w:p>
-    <w:p>
-      <w:pPr>
-        <w:contextualSpacing w:val="0"/>
-      </w:pPr>
-      <w:r>
-        <w:rPr>
-          <w:rtl w:val="0"/>
-        </w:rPr>
-        <w:t xml:space="preserve">T-statistic = 6.671</w:t>
+        <w:t xml:space="preserve">Mean Difference (</w:t>
+      </w:r>
+      <m:oMath>
+        <m:bar>
+          <m:barPr>
+            <m:pos/>
+            <m:ctrlPr>
+              <w:rPr/>
+            </m:ctrlPr>
+          </m:barPr>
+          <m:e>
+            <m:r>
+              <w:rPr/>
+              <m:t xml:space="preserve">X</m:t>
+            </m:r>
+          </m:e>
+        </m:bar>
+      </m:oMath>
+      <w:r>
+        <w:rPr>
+          <w:i w:val="1"/>
+          <w:vertAlign w:val="subscript"/>
+          <w:rtl w:val="0"/>
+        </w:rPr>
+        <w:t xml:space="preserve">D</w:t>
+      </w:r>
+      <w:r>
+        <w:rPr>
+          <w:rtl w:val="0"/>
+        </w:rPr>
+        <w:t xml:space="preserve">) = 7.964</w:t>
+      </w:r>
+    </w:p>
+    <w:p>
+      <w:pPr>
+        <w:contextualSpacing w:val="0"/>
+      </w:pPr>
+      <w:r>
+        <w:rPr>
+          <w:rtl w:val="0"/>
+        </w:rPr>
+      </w:r>
+    </w:p>
+    <w:p>
+      <w:pPr>
+        <w:contextualSpacing w:val="0"/>
+      </w:pPr>
+      <w:r>
+        <w:rPr>
+          <w:rtl w:val="0"/>
+        </w:rPr>
+        <w:t xml:space="preserve">Standard Deviation of the Differences (</w:t>
+      </w:r>
+      <w:r>
+        <w:rPr>
+          <w:i w:val="1"/>
+          <w:rtl w:val="0"/>
+        </w:rPr>
+        <w:t xml:space="preserve">S</w:t>
+      </w:r>
+      <w:r>
+        <w:rPr>
+          <w:i w:val="1"/>
+          <w:vertAlign w:val="subscript"/>
+          <w:rtl w:val="0"/>
+        </w:rPr>
+        <w:t xml:space="preserve">D</w:t>
+      </w:r>
+      <w:r>
+        <w:rPr>
+          <w:rtl w:val="0"/>
+        </w:rPr>
+        <w:t xml:space="preserve">) = 4.865</w:t>
+      </w:r>
+    </w:p>
+    <w:p>
+      <w:pPr>
+        <w:contextualSpacing w:val="0"/>
+      </w:pPr>
+      <w:r>
+        <w:rPr>
+          <w:rtl w:val="0"/>
+        </w:rPr>
+      </w:r>
+    </w:p>
+    <w:p>
+      <w:pPr>
+        <w:contextualSpacing w:val="0"/>
+      </w:pPr>
+      <w:r>
+        <w:rPr>
+          <w:rtl w:val="0"/>
+        </w:rPr>
+        <w:t xml:space="preserve">Standard Error (SE) of Mean Difference = 0.993</w:t>
+      </w:r>
+    </w:p>
+    <w:p>
+      <w:pPr>
+        <w:contextualSpacing w:val="0"/>
+      </w:pPr>
+      <w:r>
+        <w:rPr>
+          <w:rtl w:val="0"/>
+        </w:rPr>
+      </w:r>
+    </w:p>
+    <w:p>
+      <w:pPr>
+        <w:contextualSpacing w:val="0"/>
+      </w:pPr>
+      <w:r>
+        <w:rPr>
+          <w:rtl w:val="0"/>
+        </w:rPr>
+        <w:t xml:space="preserve">T-Statistic = 8.02</w:t>
+      </w:r>
+    </w:p>
+    <w:p>
+      <w:pPr>
+        <w:contextualSpacing w:val="0"/>
+      </w:pPr>
+      <w:r>
+        <w:rPr>
+          <w:rtl w:val="0"/>
+        </w:rPr>
+      </w:r>
+    </w:p>
+    <w:p>
+      <w:pPr>
+        <w:contextualSpacing w:val="0"/>
+      </w:pPr>
+      <w:r>
+        <w:rPr>
+          <w:rtl w:val="0"/>
+        </w:rPr>
+        <w:t xml:space="preserve">P-value = 0</w:t>
       </w:r>
     </w:p>
     <w:p>
@@ -1151,7 +1365,7 @@
         <w:rPr>
           <w:rtl w:val="0"/>
         </w:rPr>
-        <w:t xml:space="preserve">95% confidence interval (Considering positive values)  : (5.959, 9.971)</w:t>
+        <w:t xml:space="preserve">95% confidence interval (Considering positive values)  : (5.917, 10.01)</w:t>
       </w:r>
     </w:p>
     <w:p>
@@ -1190,7 +1404,7 @@
       <w:pPr>
         <w:numPr>
           <w:ilvl w:val="0"/>
-          <w:numId w:val="1"/>
+          <w:numId w:val="2"/>
         </w:numPr>
         <w:ind w:left="720" w:hanging="360"/>
         <w:contextualSpacing w:val="1"/>
@@ -1209,7 +1423,7 @@
       <w:pPr>
         <w:numPr>
           <w:ilvl w:val="0"/>
-          <w:numId w:val="1"/>
+          <w:numId w:val="2"/>
         </w:numPr>
         <w:ind w:left="720" w:hanging="360"/>
         <w:contextualSpacing w:val="1"/>
@@ -1228,7 +1442,7 @@
       <w:pPr>
         <w:numPr>
           <w:ilvl w:val="0"/>
-          <w:numId w:val="1"/>
+          <w:numId w:val="2"/>
         </w:numPr>
         <w:ind w:left="720" w:hanging="360"/>
         <w:contextualSpacing w:val="1"/>
@@ -1247,7 +1461,7 @@
       <w:pPr>
         <w:numPr>
           <w:ilvl w:val="0"/>
-          <w:numId w:val="1"/>
+          <w:numId w:val="2"/>
         </w:numPr>
         <w:ind w:left="720" w:hanging="360"/>
         <w:contextualSpacing w:val="1"/>
@@ -1403,8 +1617,121 @@
       </w:rPr>
     </w:lvl>
   </w:abstractNum>
+  <w:abstractNum w:abstractNumId="2">
+    <w:lvl w:ilvl="0">
+      <w:start w:val="1"/>
+      <w:numFmt w:val="decimal"/>
+      <w:lvlText w:val="%1."/>
+      <w:lvlJc w:val="left"/>
+      <w:pPr>
+        <w:ind w:left="720" w:firstLine="360"/>
+      </w:pPr>
+      <w:rPr>
+        <w:u w:val="none"/>
+      </w:rPr>
+    </w:lvl>
+    <w:lvl w:ilvl="1">
+      <w:start w:val="1"/>
+      <w:numFmt w:val="lowerLetter"/>
+      <w:lvlText w:val="%2."/>
+      <w:lvlJc w:val="left"/>
+      <w:pPr>
+        <w:ind w:left="1440" w:firstLine="1080"/>
+      </w:pPr>
+      <w:rPr>
+        <w:u w:val="none"/>
+      </w:rPr>
+    </w:lvl>
+    <w:lvl w:ilvl="2">
+      <w:start w:val="1"/>
+      <w:numFmt w:val="lowerRoman"/>
+      <w:lvlText w:val="%3."/>
+      <w:lvlJc w:val="right"/>
+      <w:pPr>
+        <w:ind w:left="2160" w:firstLine="1800"/>
+      </w:pPr>
+      <w:rPr>
+        <w:u w:val="none"/>
+      </w:rPr>
+    </w:lvl>
+    <w:lvl w:ilvl="3">
+      <w:start w:val="1"/>
+      <w:numFmt w:val="decimal"/>
+      <w:lvlText w:val="%4."/>
+      <w:lvlJc w:val="left"/>
+      <w:pPr>
+        <w:ind w:left="2880" w:firstLine="2520"/>
+      </w:pPr>
+      <w:rPr>
+        <w:u w:val="none"/>
+      </w:rPr>
+    </w:lvl>
+    <w:lvl w:ilvl="4">
+      <w:start w:val="1"/>
+      <w:numFmt w:val="lowerLetter"/>
+      <w:lvlText w:val="%5."/>
+      <w:lvlJc w:val="left"/>
+      <w:pPr>
+        <w:ind w:left="3600" w:firstLine="3240"/>
+      </w:pPr>
+      <w:rPr>
+        <w:u w:val="none"/>
+      </w:rPr>
+    </w:lvl>
+    <w:lvl w:ilvl="5">
+      <w:start w:val="1"/>
+      <w:numFmt w:val="lowerRoman"/>
+      <w:lvlText w:val="%6."/>
+      <w:lvlJc w:val="right"/>
+      <w:pPr>
+        <w:ind w:left="4320" w:firstLine="3960"/>
+      </w:pPr>
+      <w:rPr>
+        <w:u w:val="none"/>
+      </w:rPr>
+    </w:lvl>
+    <w:lvl w:ilvl="6">
+      <w:start w:val="1"/>
+      <w:numFmt w:val="decimal"/>
+      <w:lvlText w:val="%7."/>
+      <w:lvlJc w:val="left"/>
+      <w:pPr>
+        <w:ind w:left="5040" w:firstLine="4680"/>
+      </w:pPr>
+      <w:rPr>
+        <w:u w:val="none"/>
+      </w:rPr>
+    </w:lvl>
+    <w:lvl w:ilvl="7">
+      <w:start w:val="1"/>
+      <w:numFmt w:val="lowerLetter"/>
+      <w:lvlText w:val="%8."/>
+      <w:lvlJc w:val="left"/>
+      <w:pPr>
+        <w:ind w:left="5760" w:firstLine="5400"/>
+      </w:pPr>
+      <w:rPr>
+        <w:u w:val="none"/>
+      </w:rPr>
+    </w:lvl>
+    <w:lvl w:ilvl="8">
+      <w:start w:val="1"/>
+      <w:numFmt w:val="lowerRoman"/>
+      <w:lvlText w:val="%9."/>
+      <w:lvlJc w:val="right"/>
+      <w:pPr>
+        <w:ind w:left="6480" w:firstLine="6120"/>
+      </w:pPr>
+      <w:rPr>
+        <w:u w:val="none"/>
+      </w:rPr>
+    </w:lvl>
+  </w:abstractNum>
   <w:num w:numId="1">
     <w:abstractNumId w:val="1"/>
+  </w:num>
+  <w:num w:numId="2">
+    <w:abstractNumId w:val="2"/>
   </w:num>
 </w:numbering>
 </file>

</xml_diff>